<commit_message>
day2 JS and protractor
</commit_message>
<xml_diff>
--- a/Notes.docx
+++ b/Notes.docx
@@ -70,6 +70,47 @@
           <w:lang w:val="en-IN"/>
         </w:rPr>
         <w:t xml:space="preserve"> programming language.</w:t>
+      </w:r>
+    </w:p>
+    <w:p>
+      <w:pPr>
+        <w:rPr>
+          <w:sz w:val="24"/>
+          <w:lang w:val="en-IN"/>
+        </w:rPr>
+      </w:pPr>
+      <w:proofErr w:type="gramStart"/>
+      <w:r>
+        <w:rPr>
+          <w:sz w:val="24"/>
+          <w:lang w:val="en-IN"/>
+        </w:rPr>
+        <w:t>Reference :</w:t>
+      </w:r>
+      <w:proofErr w:type="gramEnd"/>
+      <w:r>
+        <w:rPr>
+          <w:sz w:val="24"/>
+          <w:lang w:val="en-IN"/>
+        </w:rPr>
+        <w:t xml:space="preserve"> </w:t>
+      </w:r>
+      <w:hyperlink r:id="rId6" w:history="1">
+        <w:r>
+          <w:rPr>
+            <w:rStyle w:val="Hyperlink"/>
+            <w:sz w:val="24"/>
+            <w:lang w:val="en-IN"/>
+          </w:rPr>
+          <w:t>https://developer.mozilla.org/en-US/docs/Web/JavaScript/Reference</w:t>
+        </w:r>
+      </w:hyperlink>
+      <w:r>
+        <w:rPr>
+          <w:sz w:val="24"/>
+          <w:lang w:val="en-IN"/>
+        </w:rPr>
+        <w:t xml:space="preserve"> </w:t>
       </w:r>
     </w:p>
     <w:p>
@@ -102,7 +143,7 @@
                     </pic:cNvPicPr>
                   </pic:nvPicPr>
                   <pic:blipFill>
-                    <a:blip r:embed="rId6"/>
+                    <a:blip r:embed="rId7"/>
                     <a:srcRect/>
                     <a:stretch>
                       <a:fillRect/>
@@ -184,7 +225,7 @@
                     </pic:cNvPicPr>
                   </pic:nvPicPr>
                   <pic:blipFill>
-                    <a:blip r:embed="rId7"/>
+                    <a:blip r:embed="rId8"/>
                     <a:srcRect/>
                     <a:stretch>
                       <a:fillRect/>
@@ -250,7 +291,7 @@
           <w:lang w:val="en-IN"/>
         </w:rPr>
       </w:pPr>
-      <w:hyperlink r:id="rId8" w:history="1">
+      <w:hyperlink r:id="rId9" w:anchor=":~:text=A%20JavaScript%20engine%20is%20a,every%20major%20browser%20has%20one" w:history="1">
         <w:r>
           <w:rPr>
             <w:rStyle w:val="Hyperlink"/>
@@ -294,7 +335,7 @@
                     </pic:cNvPicPr>
                   </pic:nvPicPr>
                   <pic:blipFill>
-                    <a:blip r:embed="rId9"/>
+                    <a:blip r:embed="rId10"/>
                     <a:srcRect/>
                     <a:stretch>
                       <a:fillRect/>
@@ -358,7 +399,7 @@
                     </pic:cNvPicPr>
                   </pic:nvPicPr>
                   <pic:blipFill>
-                    <a:blip r:embed="rId10"/>
+                    <a:blip r:embed="rId11"/>
                     <a:srcRect/>
                     <a:stretch>
                       <a:fillRect/>
@@ -419,7 +460,7 @@
         </w:rPr>
         <w:t xml:space="preserve">Download the software from </w:t>
       </w:r>
-      <w:hyperlink r:id="rId11" w:history="1">
+      <w:hyperlink r:id="rId12" w:history="1">
         <w:r>
           <w:rPr>
             <w:rStyle w:val="Hyperlink"/>
@@ -506,7 +547,7 @@
                     </pic:cNvPicPr>
                   </pic:nvPicPr>
                   <pic:blipFill>
-                    <a:blip r:embed="rId12"/>
+                    <a:blip r:embed="rId13"/>
                     <a:srcRect/>
                     <a:stretch>
                       <a:fillRect/>
@@ -568,7 +609,7 @@
                     </pic:cNvPicPr>
                   </pic:nvPicPr>
                   <pic:blipFill>
-                    <a:blip r:embed="rId13"/>
+                    <a:blip r:embed="rId14"/>
                     <a:srcRect/>
                     <a:stretch>
                       <a:fillRect/>
@@ -630,7 +671,7 @@
                     </pic:cNvPicPr>
                   </pic:nvPicPr>
                   <pic:blipFill>
-                    <a:blip r:embed="rId14"/>
+                    <a:blip r:embed="rId15"/>
                     <a:srcRect/>
                     <a:stretch>
                       <a:fillRect/>
@@ -709,7 +750,7 @@
           <w:lang w:val="en-IN"/>
         </w:rPr>
       </w:pPr>
-      <w:hyperlink r:id="rId15" w:history="1">
+      <w:hyperlink r:id="rId16" w:history="1">
         <w:r>
           <w:rPr>
             <w:rStyle w:val="Hyperlink"/>
@@ -828,7 +869,7 @@
                     </pic:cNvPicPr>
                   </pic:nvPicPr>
                   <pic:blipFill>
-                    <a:blip r:embed="rId16"/>
+                    <a:blip r:embed="rId17"/>
                     <a:srcRect/>
                     <a:stretch>
                       <a:fillRect/>
@@ -885,7 +926,7 @@
                     </pic:cNvPicPr>
                   </pic:nvPicPr>
                   <pic:blipFill>
-                    <a:blip r:embed="rId17"/>
+                    <a:blip r:embed="rId18"/>
                     <a:srcRect/>
                     <a:stretch>
                       <a:fillRect/>
@@ -2866,7 +2907,7 @@
                     </pic:cNvPicPr>
                   </pic:nvPicPr>
                   <pic:blipFill>
-                    <a:blip r:embed="rId18"/>
+                    <a:blip r:embed="rId19"/>
                     <a:srcRect/>
                     <a:stretch>
                       <a:fillRect/>
@@ -2956,7 +2997,7 @@
                     </pic:cNvPicPr>
                   </pic:nvPicPr>
                   <pic:blipFill>
-                    <a:blip r:embed="rId19"/>
+                    <a:blip r:embed="rId20"/>
                     <a:srcRect/>
                     <a:stretch>
                       <a:fillRect/>
@@ -3031,7 +3072,7 @@
                     </pic:cNvPicPr>
                   </pic:nvPicPr>
                   <pic:blipFill>
-                    <a:blip r:embed="rId20"/>
+                    <a:blip r:embed="rId21"/>
                     <a:srcRect/>
                     <a:stretch>
                       <a:fillRect/>
@@ -3059,6 +3100,720 @@
           </wp:inline>
         </w:drawing>
       </w:r>
+    </w:p>
+    <w:p>
+      <w:pPr>
+        <w:rPr>
+          <w:lang w:val="en-IN"/>
+        </w:rPr>
+      </w:pPr>
+    </w:p>
+    <w:p>
+      <w:pPr>
+        <w:rPr>
+          <w:lang w:val="en-IN"/>
+        </w:rPr>
+      </w:pPr>
+    </w:p>
+    <w:p>
+      <w:pPr>
+        <w:rPr>
+          <w:lang w:val="en-IN"/>
+        </w:rPr>
+      </w:pPr>
+    </w:p>
+    <w:p>
+      <w:pPr>
+        <w:rPr>
+          <w:lang w:val="en-IN"/>
+        </w:rPr>
+      </w:pPr>
+    </w:p>
+    <w:p>
+      <w:pPr>
+        <w:rPr>
+          <w:lang w:val="en-IN"/>
+        </w:rPr>
+      </w:pPr>
+    </w:p>
+    <w:p>
+      <w:pPr>
+        <w:pStyle w:val="Title"/>
+        <w:rPr>
+          <w:lang w:val="en-IN"/>
+        </w:rPr>
+      </w:pPr>
+      <w:r>
+        <w:rPr>
+          <w:lang w:val="en-IN"/>
+        </w:rPr>
+        <w:lastRenderedPageBreak/>
+        <w:t>Strings</w:t>
+      </w:r>
+    </w:p>
+    <w:p>
+      <w:pPr>
+        <w:rPr>
+          <w:lang w:val="en-IN"/>
+        </w:rPr>
+      </w:pPr>
+      <w:r>
+        <w:rPr>
+          <w:noProof/>
+        </w:rPr>
+        <w:drawing>
+          <wp:inline distT="0" distB="0" distL="0" distR="0">
+            <wp:extent cx="5943600" cy="2872759"/>
+            <wp:effectExtent l="19050" t="0" r="0" b="0"/>
+            <wp:docPr id="4" name="Picture 2"/>
+            <wp:cNvGraphicFramePr>
+              <a:graphicFrameLocks xmlns:a="http://schemas.openxmlformats.org/drawingml/2006/main" noChangeAspect="1"/>
+            </wp:cNvGraphicFramePr>
+            <a:graphic xmlns:a="http://schemas.openxmlformats.org/drawingml/2006/main">
+              <a:graphicData uri="http://schemas.openxmlformats.org/drawingml/2006/picture">
+                <pic:pic xmlns:pic="http://schemas.openxmlformats.org/drawingml/2006/picture">
+                  <pic:nvPicPr>
+                    <pic:cNvPr id="0" name="Picture 2"/>
+                    <pic:cNvPicPr>
+                      <a:picLocks noChangeAspect="1" noChangeArrowheads="1"/>
+                    </pic:cNvPicPr>
+                  </pic:nvPicPr>
+                  <pic:blipFill>
+                    <a:blip r:embed="rId22"/>
+                    <a:srcRect/>
+                    <a:stretch>
+                      <a:fillRect/>
+                    </a:stretch>
+                  </pic:blipFill>
+                  <pic:spPr bwMode="auto">
+                    <a:xfrm>
+                      <a:off x="0" y="0"/>
+                      <a:ext cx="5943600" cy="2872759"/>
+                    </a:xfrm>
+                    <a:prstGeom prst="rect">
+                      <a:avLst/>
+                    </a:prstGeom>
+                    <a:noFill/>
+                    <a:ln w="9525">
+                      <a:noFill/>
+                      <a:miter lim="800000"/>
+                      <a:headEnd/>
+                      <a:tailEnd/>
+                    </a:ln>
+                  </pic:spPr>
+                </pic:pic>
+              </a:graphicData>
+            </a:graphic>
+          </wp:inline>
+        </w:drawing>
+      </w:r>
+    </w:p>
+    <w:p>
+      <w:pPr>
+        <w:rPr>
+          <w:lang w:val="en-IN"/>
+        </w:rPr>
+      </w:pPr>
+    </w:p>
+    <w:p>
+      <w:pPr>
+        <w:rPr>
+          <w:lang w:val="en-IN"/>
+        </w:rPr>
+      </w:pPr>
+    </w:p>
+    <w:p>
+      <w:pPr>
+        <w:pStyle w:val="Title"/>
+        <w:rPr>
+          <w:lang w:val="en-IN"/>
+        </w:rPr>
+      </w:pPr>
+      <w:r>
+        <w:rPr>
+          <w:lang w:val="en-IN"/>
+        </w:rPr>
+        <w:t>Objects in JS</w:t>
+      </w:r>
+    </w:p>
+    <w:p>
+      <w:pPr>
+        <w:rPr>
+          <w:lang w:val="en-IN"/>
+        </w:rPr>
+      </w:pPr>
+    </w:p>
+    <w:p>
+      <w:pPr>
+        <w:pStyle w:val="Title"/>
+        <w:rPr>
+          <w:lang w:val="en-IN"/>
+        </w:rPr>
+      </w:pPr>
+      <w:r>
+        <w:rPr>
+          <w:lang w:val="en-IN"/>
+        </w:rPr>
+        <w:t>OOPS</w:t>
+      </w:r>
+    </w:p>
+    <w:p>
+      <w:pPr>
+        <w:pStyle w:val="ListParagraph"/>
+        <w:numPr>
+          <w:ilvl w:val="0"/>
+          <w:numId w:val="13"/>
+        </w:numPr>
+        <w:rPr>
+          <w:lang w:val="en-IN"/>
+        </w:rPr>
+      </w:pPr>
+      <w:r>
+        <w:rPr>
+          <w:lang w:val="en-IN"/>
+        </w:rPr>
+        <w:t>Abstraction</w:t>
+      </w:r>
+    </w:p>
+    <w:p>
+      <w:pPr>
+        <w:pStyle w:val="ListParagraph"/>
+        <w:numPr>
+          <w:ilvl w:val="0"/>
+          <w:numId w:val="13"/>
+        </w:numPr>
+        <w:rPr>
+          <w:lang w:val="en-IN"/>
+        </w:rPr>
+      </w:pPr>
+      <w:r>
+        <w:rPr>
+          <w:lang w:val="en-IN"/>
+        </w:rPr>
+        <w:t>Encapsulation</w:t>
+      </w:r>
+    </w:p>
+    <w:p>
+      <w:pPr>
+        <w:pStyle w:val="ListParagraph"/>
+        <w:numPr>
+          <w:ilvl w:val="0"/>
+          <w:numId w:val="13"/>
+        </w:numPr>
+        <w:rPr>
+          <w:lang w:val="en-IN"/>
+        </w:rPr>
+      </w:pPr>
+      <w:r>
+        <w:rPr>
+          <w:lang w:val="en-IN"/>
+        </w:rPr>
+        <w:t>Polymorphism</w:t>
+      </w:r>
+    </w:p>
+    <w:p>
+      <w:pPr>
+        <w:pStyle w:val="ListParagraph"/>
+        <w:numPr>
+          <w:ilvl w:val="0"/>
+          <w:numId w:val="13"/>
+        </w:numPr>
+        <w:rPr>
+          <w:lang w:val="en-IN"/>
+        </w:rPr>
+      </w:pPr>
+      <w:r>
+        <w:rPr>
+          <w:lang w:val="en-IN"/>
+        </w:rPr>
+        <w:t xml:space="preserve">Inheritance </w:t>
+      </w:r>
+    </w:p>
+    <w:p>
+      <w:pPr>
+        <w:pStyle w:val="Title"/>
+        <w:rPr>
+          <w:lang w:val="en-IN"/>
+        </w:rPr>
+      </w:pPr>
+    </w:p>
+    <w:p>
+      <w:pPr>
+        <w:pStyle w:val="Title"/>
+        <w:rPr>
+          <w:lang w:val="en-IN"/>
+        </w:rPr>
+      </w:pPr>
+      <w:r>
+        <w:rPr>
+          <w:lang w:val="en-IN"/>
+        </w:rPr>
+        <w:lastRenderedPageBreak/>
+        <w:t>Collections</w:t>
+      </w:r>
+    </w:p>
+    <w:p>
+      <w:pPr>
+        <w:rPr>
+          <w:lang w:val="en-IN"/>
+        </w:rPr>
+      </w:pPr>
+      <w:r>
+        <w:rPr>
+          <w:lang w:val="en-IN"/>
+        </w:rPr>
+        <w:t>Set</w:t>
+      </w:r>
+    </w:p>
+    <w:p>
+      <w:pPr>
+        <w:rPr>
+          <w:lang w:val="en-IN"/>
+        </w:rPr>
+      </w:pPr>
+      <w:r>
+        <w:rPr>
+          <w:lang w:val="en-IN"/>
+        </w:rPr>
+        <w:t>Map</w:t>
+      </w:r>
+    </w:p>
+    <w:p>
+      <w:pPr>
+        <w:pStyle w:val="Title"/>
+        <w:rPr>
+          <w:lang w:val="en-IN"/>
+        </w:rPr>
+      </w:pPr>
+      <w:r>
+        <w:rPr>
+          <w:lang w:val="en-IN"/>
+        </w:rPr>
+        <w:t>Reading from KB</w:t>
+      </w:r>
+    </w:p>
+    <w:p>
+      <w:pPr>
+        <w:pStyle w:val="ListParagraph"/>
+        <w:numPr>
+          <w:ilvl w:val="0"/>
+          <w:numId w:val="14"/>
+        </w:numPr>
+        <w:rPr>
+          <w:lang w:val="en-IN"/>
+        </w:rPr>
+      </w:pPr>
+      <w:r>
+        <w:rPr>
+          <w:lang w:val="en-IN"/>
+        </w:rPr>
+        <w:t xml:space="preserve">install </w:t>
+      </w:r>
+      <w:proofErr w:type="spellStart"/>
+      <w:r>
+        <w:rPr>
+          <w:lang w:val="en-IN"/>
+        </w:rPr>
+        <w:t>readline</w:t>
+      </w:r>
+      <w:proofErr w:type="spellEnd"/>
+      <w:r>
+        <w:rPr>
+          <w:lang w:val="en-IN"/>
+        </w:rPr>
+        <w:t xml:space="preserve"> library from node </w:t>
+      </w:r>
+      <w:proofErr w:type="spellStart"/>
+      <w:r>
+        <w:rPr>
+          <w:lang w:val="en-IN"/>
+        </w:rPr>
+        <w:t>js</w:t>
+      </w:r>
+      <w:proofErr w:type="spellEnd"/>
+    </w:p>
+    <w:p>
+      <w:pPr>
+        <w:pStyle w:val="ListParagraph"/>
+        <w:numPr>
+          <w:ilvl w:val="0"/>
+          <w:numId w:val="14"/>
+        </w:numPr>
+        <w:rPr>
+          <w:lang w:val="en-IN"/>
+        </w:rPr>
+      </w:pPr>
+      <w:hyperlink r:id="rId23" w:history="1">
+        <w:r>
+          <w:rPr>
+            <w:rStyle w:val="Hyperlink"/>
+            <w:lang w:val="en-IN"/>
+          </w:rPr>
+          <w:t>https://www.npmjs.com/package/readline</w:t>
+        </w:r>
+      </w:hyperlink>
+      <w:r>
+        <w:rPr>
+          <w:lang w:val="en-IN"/>
+        </w:rPr>
+        <w:t xml:space="preserve"> </w:t>
+      </w:r>
+    </w:p>
+    <w:p>
+      <w:pPr>
+        <w:pStyle w:val="ListParagraph"/>
+        <w:numPr>
+          <w:ilvl w:val="0"/>
+          <w:numId w:val="14"/>
+        </w:numPr>
+        <w:rPr>
+          <w:lang w:val="en-IN"/>
+        </w:rPr>
+      </w:pPr>
+      <w:r>
+        <w:rPr>
+          <w:lang w:val="en-IN"/>
+        </w:rPr>
+        <w:t xml:space="preserve">npm </w:t>
+      </w:r>
+      <w:proofErr w:type="spellStart"/>
+      <w:r>
+        <w:rPr>
+          <w:lang w:val="en-IN"/>
+        </w:rPr>
+        <w:t>i</w:t>
+      </w:r>
+      <w:proofErr w:type="spellEnd"/>
+      <w:r>
+        <w:rPr>
+          <w:lang w:val="en-IN"/>
+        </w:rPr>
+        <w:t> </w:t>
+      </w:r>
+      <w:proofErr w:type="spellStart"/>
+      <w:r>
+        <w:rPr>
+          <w:lang w:val="en-IN"/>
+        </w:rPr>
+        <w:t>readline</w:t>
+      </w:r>
+      <w:proofErr w:type="spellEnd"/>
+    </w:p>
+    <w:p>
+      <w:pPr>
+        <w:pStyle w:val="ListParagraph"/>
+        <w:numPr>
+          <w:ilvl w:val="0"/>
+          <w:numId w:val="14"/>
+        </w:numPr>
+        <w:rPr>
+          <w:lang w:val="en-IN"/>
+        </w:rPr>
+      </w:pPr>
+      <w:r>
+        <w:rPr>
+          <w:lang w:val="en-IN"/>
+        </w:rPr>
+        <w:t xml:space="preserve">import </w:t>
+      </w:r>
+      <w:proofErr w:type="spellStart"/>
+      <w:r>
+        <w:rPr>
+          <w:lang w:val="en-IN"/>
+        </w:rPr>
+        <w:t>readline</w:t>
+      </w:r>
+      <w:proofErr w:type="spellEnd"/>
+      <w:r>
+        <w:rPr>
+          <w:lang w:val="en-IN"/>
+        </w:rPr>
+        <w:t xml:space="preserve"> to the program and pass stand input and output</w:t>
+      </w:r>
+    </w:p>
+    <w:p>
+      <w:pPr>
+        <w:pStyle w:val="ListParagraph"/>
+        <w:numPr>
+          <w:ilvl w:val="0"/>
+          <w:numId w:val="14"/>
+        </w:numPr>
+        <w:rPr>
+          <w:lang w:val="en-IN"/>
+        </w:rPr>
+      </w:pPr>
+      <w:r>
+        <w:rPr>
+          <w:lang w:val="en-IN"/>
+        </w:rPr>
+        <w:t>execute the program as node program</w:t>
+      </w:r>
+    </w:p>
+    <w:p>
+      <w:pPr>
+        <w:pStyle w:val="ListParagraph"/>
+        <w:numPr>
+          <w:ilvl w:val="1"/>
+          <w:numId w:val="14"/>
+        </w:numPr>
+        <w:rPr>
+          <w:lang w:val="en-IN"/>
+        </w:rPr>
+      </w:pPr>
+      <w:r>
+        <w:rPr>
+          <w:lang w:val="en-IN"/>
+        </w:rPr>
+        <w:t>node &lt;&lt;file name&gt;&gt;</w:t>
+      </w:r>
+    </w:p>
+    <w:p>
+      <w:pPr>
+        <w:rPr>
+          <w:lang w:val="en-IN"/>
+        </w:rPr>
+      </w:pPr>
+    </w:p>
+    <w:p>
+      <w:pPr>
+        <w:rPr>
+          <w:lang w:val="en-IN"/>
+        </w:rPr>
+      </w:pPr>
+    </w:p>
+    <w:p>
+      <w:pPr>
+        <w:pStyle w:val="Title"/>
+        <w:rPr>
+          <w:lang w:val="en-IN"/>
+        </w:rPr>
+      </w:pPr>
+      <w:r>
+        <w:rPr>
+          <w:lang w:val="en-IN"/>
+        </w:rPr>
+        <w:t>Protractor</w:t>
+      </w:r>
+    </w:p>
+    <w:p>
+      <w:pPr>
+        <w:rPr>
+          <w:lang w:val="en-IN"/>
+        </w:rPr>
+      </w:pPr>
+      <w:r>
+        <w:rPr>
+          <w:lang w:val="en-IN"/>
+        </w:rPr>
+        <w:t xml:space="preserve">protractortest.org </w:t>
+      </w:r>
+    </w:p>
+    <w:p>
+      <w:pPr>
+        <w:rPr>
+          <w:lang w:val="en-IN"/>
+        </w:rPr>
+      </w:pPr>
+      <w:r>
+        <w:rPr>
+          <w:noProof/>
+        </w:rPr>
+        <w:drawing>
+          <wp:inline distT="0" distB="0" distL="0" distR="0">
+            <wp:extent cx="2482610" cy="2023528"/>
+            <wp:effectExtent l="19050" t="0" r="0" b="0"/>
+            <wp:docPr id="5" name="Picture 5"/>
+            <wp:cNvGraphicFramePr>
+              <a:graphicFrameLocks xmlns:a="http://schemas.openxmlformats.org/drawingml/2006/main" noChangeAspect="1"/>
+            </wp:cNvGraphicFramePr>
+            <a:graphic xmlns:a="http://schemas.openxmlformats.org/drawingml/2006/main">
+              <a:graphicData uri="http://schemas.openxmlformats.org/drawingml/2006/picture">
+                <pic:pic xmlns:pic="http://schemas.openxmlformats.org/drawingml/2006/picture">
+                  <pic:nvPicPr>
+                    <pic:cNvPr id="0" name="Picture 5"/>
+                    <pic:cNvPicPr>
+                      <a:picLocks noChangeAspect="1" noChangeArrowheads="1"/>
+                    </pic:cNvPicPr>
+                  </pic:nvPicPr>
+                  <pic:blipFill>
+                    <a:blip r:embed="rId24"/>
+                    <a:srcRect/>
+                    <a:stretch>
+                      <a:fillRect/>
+                    </a:stretch>
+                  </pic:blipFill>
+                  <pic:spPr bwMode="auto">
+                    <a:xfrm>
+                      <a:off x="0" y="0"/>
+                      <a:ext cx="2484485" cy="2025057"/>
+                    </a:xfrm>
+                    <a:prstGeom prst="rect">
+                      <a:avLst/>
+                    </a:prstGeom>
+                    <a:noFill/>
+                    <a:ln w="9525">
+                      <a:noFill/>
+                      <a:miter lim="800000"/>
+                      <a:headEnd/>
+                      <a:tailEnd/>
+                    </a:ln>
+                  </pic:spPr>
+                </pic:pic>
+              </a:graphicData>
+            </a:graphic>
+          </wp:inline>
+        </w:drawing>
+      </w:r>
+    </w:p>
+    <w:p>
+      <w:pPr>
+        <w:rPr>
+          <w:rStyle w:val="IntenseEmphasis"/>
+        </w:rPr>
+      </w:pPr>
+      <w:proofErr w:type="gramStart"/>
+      <w:r>
+        <w:rPr>
+          <w:rStyle w:val="IntenseEmphasis"/>
+        </w:rPr>
+        <w:lastRenderedPageBreak/>
+        <w:t>Setup :</w:t>
+      </w:r>
+      <w:proofErr w:type="gramEnd"/>
+    </w:p>
+    <w:p>
+      <w:pPr>
+        <w:pStyle w:val="ListParagraph"/>
+        <w:numPr>
+          <w:ilvl w:val="0"/>
+          <w:numId w:val="15"/>
+        </w:numPr>
+        <w:rPr>
+          <w:rStyle w:val="IntenseEmphasis"/>
+        </w:rPr>
+      </w:pPr>
+      <w:r>
+        <w:rPr>
+          <w:rStyle w:val="IntenseEmphasis"/>
+        </w:rPr>
+        <w:t>npm install -g protractor</w:t>
+      </w:r>
+    </w:p>
+    <w:p>
+      <w:pPr>
+        <w:pStyle w:val="ListParagraph"/>
+        <w:numPr>
+          <w:ilvl w:val="0"/>
+          <w:numId w:val="15"/>
+        </w:numPr>
+        <w:rPr>
+          <w:rStyle w:val="IntenseEmphasis"/>
+        </w:rPr>
+      </w:pPr>
+      <w:r>
+        <w:rPr>
+          <w:rStyle w:val="IntenseEmphasis"/>
+        </w:rPr>
+        <w:t xml:space="preserve"> </w:t>
+      </w:r>
+      <w:r>
+        <w:rPr>
+          <w:rStyle w:val="IntenseEmphasis"/>
+        </w:rPr>
+        <w:t xml:space="preserve">protractor </w:t>
+      </w:r>
+      <w:r>
+        <w:rPr>
+          <w:rStyle w:val="IntenseEmphasis"/>
+        </w:rPr>
+        <w:t>–</w:t>
+      </w:r>
+      <w:r>
+        <w:rPr>
+          <w:rStyle w:val="IntenseEmphasis"/>
+        </w:rPr>
+        <w:t>version</w:t>
+      </w:r>
+    </w:p>
+    <w:p>
+      <w:pPr>
+        <w:pStyle w:val="ListParagraph"/>
+        <w:numPr>
+          <w:ilvl w:val="0"/>
+          <w:numId w:val="15"/>
+        </w:numPr>
+        <w:rPr>
+          <w:rStyle w:val="IntenseEmphasis"/>
+        </w:rPr>
+      </w:pPr>
+      <w:proofErr w:type="spellStart"/>
+      <w:r>
+        <w:rPr>
+          <w:rStyle w:val="IntenseEmphasis"/>
+        </w:rPr>
+        <w:t>webdriver</w:t>
+      </w:r>
+      <w:proofErr w:type="spellEnd"/>
+      <w:r>
+        <w:rPr>
+          <w:rStyle w:val="IntenseEmphasis"/>
+        </w:rPr>
+        <w:t>-manager update</w:t>
+      </w:r>
+    </w:p>
+    <w:p>
+      <w:pPr>
+        <w:pStyle w:val="Subtitle"/>
+        <w:rPr>
+          <w:rStyle w:val="IntenseEmphasis"/>
+        </w:rPr>
+      </w:pPr>
+      <w:r>
+        <w:rPr>
+          <w:rStyle w:val="IntenseEmphasis"/>
+        </w:rPr>
+        <w:t>C:\Users\Aravind\AppData\Roaming\npm\node_modules\protractor\node_modules\webdriver-manager\selenium</w:t>
+      </w:r>
+    </w:p>
+    <w:p>
+      <w:pPr>
+        <w:pStyle w:val="ListParagraph"/>
+        <w:numPr>
+          <w:ilvl w:val="0"/>
+          <w:numId w:val="15"/>
+        </w:numPr>
+        <w:rPr>
+          <w:rStyle w:val="IntenseEmphasis"/>
+        </w:rPr>
+      </w:pPr>
+    </w:p>
+    <w:p>
+      <w:pPr>
+        <w:rPr>
+          <w:lang w:val="en-IN"/>
+        </w:rPr>
+      </w:pPr>
+    </w:p>
+    <w:p>
+      <w:pPr>
+        <w:rPr>
+          <w:lang w:val="en-IN"/>
+        </w:rPr>
+      </w:pPr>
+    </w:p>
+    <w:p>
+      <w:pPr>
+        <w:rPr>
+          <w:lang w:val="en-IN"/>
+        </w:rPr>
+      </w:pPr>
+    </w:p>
+    <w:p>
+      <w:pPr>
+        <w:rPr>
+          <w:lang w:val="en-IN"/>
+        </w:rPr>
+      </w:pPr>
     </w:p>
     <w:p>
       <w:pPr>
@@ -3115,7 +3870,7 @@
         <v:path o:extrusionok="f" gradientshapeok="t" o:connecttype="rect"/>
         <o:lock v:ext="edit" aspectratio="t"/>
       </v:shapetype>
-      <v:shape id="_x0000_i1057" type="#_x0000_t75" style="width:11.55pt;height:11.55pt" o:bullet="t">
+      <v:shape id="_x0000_i1058" type="#_x0000_t75" style="width:11.55pt;height:11.55pt" o:bullet="t">
         <v:imagedata r:id="rId1" o:title="mso4188"/>
       </v:shape>
     </w:pict>
@@ -3574,9 +4329,95 @@
     </w:lvl>
   </w:abstractNum>
   <w:abstractNum w:abstractNumId="4">
+    <w:nsid w:val="225C6077"/>
+    <w:multiLevelType w:val="hybridMultilevel"/>
+    <w:tmpl w:val="C266450E"/>
+    <w:lvl w:ilvl="0" w:tplc="0409000F">
+      <w:start w:val="1"/>
+      <w:numFmt w:val="decimal"/>
+      <w:lvlText w:val="%1."/>
+      <w:lvlJc w:val="left"/>
+      <w:pPr>
+        <w:ind w:left="720" w:hanging="360"/>
+      </w:pPr>
+    </w:lvl>
+    <w:lvl w:ilvl="1" w:tplc="04090019">
+      <w:start w:val="1"/>
+      <w:numFmt w:val="lowerLetter"/>
+      <w:lvlText w:val="%2."/>
+      <w:lvlJc w:val="left"/>
+      <w:pPr>
+        <w:ind w:left="1440" w:hanging="360"/>
+      </w:pPr>
+    </w:lvl>
+    <w:lvl w:ilvl="2" w:tplc="0409001B" w:tentative="1">
+      <w:start w:val="1"/>
+      <w:numFmt w:val="lowerRoman"/>
+      <w:lvlText w:val="%3."/>
+      <w:lvlJc w:val="right"/>
+      <w:pPr>
+        <w:ind w:left="2160" w:hanging="180"/>
+      </w:pPr>
+    </w:lvl>
+    <w:lvl w:ilvl="3" w:tplc="0409000F" w:tentative="1">
+      <w:start w:val="1"/>
+      <w:numFmt w:val="decimal"/>
+      <w:lvlText w:val="%4."/>
+      <w:lvlJc w:val="left"/>
+      <w:pPr>
+        <w:ind w:left="2880" w:hanging="360"/>
+      </w:pPr>
+    </w:lvl>
+    <w:lvl w:ilvl="4" w:tplc="04090019" w:tentative="1">
+      <w:start w:val="1"/>
+      <w:numFmt w:val="lowerLetter"/>
+      <w:lvlText w:val="%5."/>
+      <w:lvlJc w:val="left"/>
+      <w:pPr>
+        <w:ind w:left="3600" w:hanging="360"/>
+      </w:pPr>
+    </w:lvl>
+    <w:lvl w:ilvl="5" w:tplc="0409001B" w:tentative="1">
+      <w:start w:val="1"/>
+      <w:numFmt w:val="lowerRoman"/>
+      <w:lvlText w:val="%6."/>
+      <w:lvlJc w:val="right"/>
+      <w:pPr>
+        <w:ind w:left="4320" w:hanging="180"/>
+      </w:pPr>
+    </w:lvl>
+    <w:lvl w:ilvl="6" w:tplc="0409000F" w:tentative="1">
+      <w:start w:val="1"/>
+      <w:numFmt w:val="decimal"/>
+      <w:lvlText w:val="%7."/>
+      <w:lvlJc w:val="left"/>
+      <w:pPr>
+        <w:ind w:left="5040" w:hanging="360"/>
+      </w:pPr>
+    </w:lvl>
+    <w:lvl w:ilvl="7" w:tplc="04090019" w:tentative="1">
+      <w:start w:val="1"/>
+      <w:numFmt w:val="lowerLetter"/>
+      <w:lvlText w:val="%8."/>
+      <w:lvlJc w:val="left"/>
+      <w:pPr>
+        <w:ind w:left="5760" w:hanging="360"/>
+      </w:pPr>
+    </w:lvl>
+    <w:lvl w:ilvl="8" w:tplc="0409001B" w:tentative="1">
+      <w:start w:val="1"/>
+      <w:numFmt w:val="lowerRoman"/>
+      <w:lvlText w:val="%9."/>
+      <w:lvlJc w:val="right"/>
+      <w:pPr>
+        <w:ind w:left="6480" w:hanging="180"/>
+      </w:pPr>
+    </w:lvl>
+  </w:abstractNum>
+  <w:abstractNum w:abstractNumId="5">
     <w:nsid w:val="241878D9"/>
     <w:multiLevelType w:val="hybridMultilevel"/>
-    <w:tmpl w:val="CEE23C22"/>
+    <w:tmpl w:val="AAF8662C"/>
     <w:lvl w:ilvl="0" w:tplc="0409000D">
       <w:start w:val="1"/>
       <w:numFmt w:val="bullet"/>
@@ -3589,104 +4430,103 @@
         <w:rFonts w:ascii="Wingdings" w:hAnsi="Wingdings" w:hint="default"/>
       </w:rPr>
     </w:lvl>
-    <w:lvl w:ilvl="1" w:tplc="04090003" w:tentative="1">
+    <w:lvl w:ilvl="1" w:tplc="0106AAE2">
+      <w:numFmt w:val="bullet"/>
+      <w:lvlText w:val="-"/>
+      <w:lvlJc w:val="left"/>
+      <w:pPr>
+        <w:ind w:left="1440" w:hanging="360"/>
+      </w:pPr>
+      <w:rPr>
+        <w:rFonts w:ascii="Bookman Old Style" w:eastAsiaTheme="minorEastAsia" w:hAnsi="Bookman Old Style" w:cstheme="minorBidi" w:hint="default"/>
+      </w:rPr>
+    </w:lvl>
+    <w:lvl w:ilvl="2" w:tplc="04090005" w:tentative="1">
+      <w:start w:val="1"/>
+      <w:numFmt w:val="bullet"/>
+      <w:lvlText w:val=""/>
+      <w:lvlJc w:val="left"/>
+      <w:pPr>
+        <w:ind w:left="2160" w:hanging="360"/>
+      </w:pPr>
+      <w:rPr>
+        <w:rFonts w:ascii="Wingdings" w:hAnsi="Wingdings" w:hint="default"/>
+      </w:rPr>
+    </w:lvl>
+    <w:lvl w:ilvl="3" w:tplc="04090001" w:tentative="1">
+      <w:start w:val="1"/>
+      <w:numFmt w:val="bullet"/>
+      <w:lvlText w:val=""/>
+      <w:lvlJc w:val="left"/>
+      <w:pPr>
+        <w:ind w:left="2880" w:hanging="360"/>
+      </w:pPr>
+      <w:rPr>
+        <w:rFonts w:ascii="Symbol" w:hAnsi="Symbol" w:hint="default"/>
+      </w:rPr>
+    </w:lvl>
+    <w:lvl w:ilvl="4" w:tplc="04090003" w:tentative="1">
       <w:start w:val="1"/>
       <w:numFmt w:val="bullet"/>
       <w:lvlText w:val="o"/>
       <w:lvlJc w:val="left"/>
       <w:pPr>
-        <w:ind w:left="1440" w:hanging="360"/>
+        <w:ind w:left="3600" w:hanging="360"/>
       </w:pPr>
       <w:rPr>
         <w:rFonts w:ascii="Courier New" w:hAnsi="Courier New" w:cs="Courier New" w:hint="default"/>
       </w:rPr>
     </w:lvl>
-    <w:lvl w:ilvl="2" w:tplc="04090005" w:tentative="1">
+    <w:lvl w:ilvl="5" w:tplc="04090005" w:tentative="1">
       <w:start w:val="1"/>
       <w:numFmt w:val="bullet"/>
       <w:lvlText w:val=""/>
       <w:lvlJc w:val="left"/>
       <w:pPr>
-        <w:ind w:left="2160" w:hanging="360"/>
+        <w:ind w:left="4320" w:hanging="360"/>
       </w:pPr>
       <w:rPr>
         <w:rFonts w:ascii="Wingdings" w:hAnsi="Wingdings" w:hint="default"/>
       </w:rPr>
     </w:lvl>
-    <w:lvl w:ilvl="3" w:tplc="04090001" w:tentative="1">
+    <w:lvl w:ilvl="6" w:tplc="04090001" w:tentative="1">
       <w:start w:val="1"/>
       <w:numFmt w:val="bullet"/>
       <w:lvlText w:val=""/>
       <w:lvlJc w:val="left"/>
       <w:pPr>
-        <w:ind w:left="2880" w:hanging="360"/>
+        <w:ind w:left="5040" w:hanging="360"/>
       </w:pPr>
       <w:rPr>
         <w:rFonts w:ascii="Symbol" w:hAnsi="Symbol" w:hint="default"/>
       </w:rPr>
     </w:lvl>
-    <w:lvl w:ilvl="4" w:tplc="04090003" w:tentative="1">
+    <w:lvl w:ilvl="7" w:tplc="04090003" w:tentative="1">
       <w:start w:val="1"/>
       <w:numFmt w:val="bullet"/>
       <w:lvlText w:val="o"/>
       <w:lvlJc w:val="left"/>
       <w:pPr>
-        <w:ind w:left="3600" w:hanging="360"/>
+        <w:ind w:left="5760" w:hanging="360"/>
       </w:pPr>
       <w:rPr>
         <w:rFonts w:ascii="Courier New" w:hAnsi="Courier New" w:cs="Courier New" w:hint="default"/>
       </w:rPr>
     </w:lvl>
-    <w:lvl w:ilvl="5" w:tplc="04090005" w:tentative="1">
+    <w:lvl w:ilvl="8" w:tplc="04090005" w:tentative="1">
       <w:start w:val="1"/>
       <w:numFmt w:val="bullet"/>
       <w:lvlText w:val=""/>
       <w:lvlJc w:val="left"/>
       <w:pPr>
-        <w:ind w:left="4320" w:hanging="360"/>
+        <w:ind w:left="6480" w:hanging="360"/>
       </w:pPr>
       <w:rPr>
         <w:rFonts w:ascii="Wingdings" w:hAnsi="Wingdings" w:hint="default"/>
       </w:rPr>
     </w:lvl>
-    <w:lvl w:ilvl="6" w:tplc="04090001" w:tentative="1">
-      <w:start w:val="1"/>
-      <w:numFmt w:val="bullet"/>
-      <w:lvlText w:val=""/>
-      <w:lvlJc w:val="left"/>
-      <w:pPr>
-        <w:ind w:left="5040" w:hanging="360"/>
-      </w:pPr>
-      <w:rPr>
-        <w:rFonts w:ascii="Symbol" w:hAnsi="Symbol" w:hint="default"/>
-      </w:rPr>
-    </w:lvl>
-    <w:lvl w:ilvl="7" w:tplc="04090003" w:tentative="1">
-      <w:start w:val="1"/>
-      <w:numFmt w:val="bullet"/>
-      <w:lvlText w:val="o"/>
-      <w:lvlJc w:val="left"/>
-      <w:pPr>
-        <w:ind w:left="5760" w:hanging="360"/>
-      </w:pPr>
-      <w:rPr>
-        <w:rFonts w:ascii="Courier New" w:hAnsi="Courier New" w:cs="Courier New" w:hint="default"/>
-      </w:rPr>
-    </w:lvl>
-    <w:lvl w:ilvl="8" w:tplc="04090005" w:tentative="1">
-      <w:start w:val="1"/>
-      <w:numFmt w:val="bullet"/>
-      <w:lvlText w:val=""/>
-      <w:lvlJc w:val="left"/>
-      <w:pPr>
-        <w:ind w:left="6480" w:hanging="360"/>
-      </w:pPr>
-      <w:rPr>
-        <w:rFonts w:ascii="Wingdings" w:hAnsi="Wingdings" w:hint="default"/>
-      </w:rPr>
-    </w:lvl>
   </w:abstractNum>
-  <w:abstractNum w:abstractNumId="5">
+  <w:abstractNum w:abstractNumId="6">
     <w:nsid w:val="263B4C50"/>
     <w:multiLevelType w:val="hybridMultilevel"/>
     <w:tmpl w:val="12D86B66"/>
@@ -3800,7 +4640,7 @@
       </w:rPr>
     </w:lvl>
   </w:abstractNum>
-  <w:abstractNum w:abstractNumId="6">
+  <w:abstractNum w:abstractNumId="7">
     <w:nsid w:val="2A9C4D16"/>
     <w:multiLevelType w:val="hybridMultilevel"/>
     <w:tmpl w:val="27EA8080"/>
@@ -3886,7 +4726,7 @@
       </w:pPr>
     </w:lvl>
   </w:abstractNum>
-  <w:abstractNum w:abstractNumId="7">
+  <w:abstractNum w:abstractNumId="8">
     <w:nsid w:val="472111E6"/>
     <w:multiLevelType w:val="hybridMultilevel"/>
     <w:tmpl w:val="A0A6866A"/>
@@ -3999,7 +4839,7 @@
       </w:rPr>
     </w:lvl>
   </w:abstractNum>
-  <w:abstractNum w:abstractNumId="8">
+  <w:abstractNum w:abstractNumId="9">
     <w:nsid w:val="58CC5E1C"/>
     <w:multiLevelType w:val="hybridMultilevel"/>
     <w:tmpl w:val="413C29DE"/>
@@ -4085,10 +4925,10 @@
       </w:pPr>
     </w:lvl>
   </w:abstractNum>
-  <w:abstractNum w:abstractNumId="9">
+  <w:abstractNum w:abstractNumId="10">
     <w:nsid w:val="5F9511CB"/>
     <w:multiLevelType w:val="hybridMultilevel"/>
-    <w:tmpl w:val="79D8DDBC"/>
+    <w:tmpl w:val="C266450E"/>
     <w:lvl w:ilvl="0" w:tplc="0409000F">
       <w:start w:val="1"/>
       <w:numFmt w:val="decimal"/>
@@ -4171,7 +5011,93 @@
       </w:pPr>
     </w:lvl>
   </w:abstractNum>
-  <w:abstractNum w:abstractNumId="10">
+  <w:abstractNum w:abstractNumId="11">
+    <w:nsid w:val="66D247DB"/>
+    <w:multiLevelType w:val="hybridMultilevel"/>
+    <w:tmpl w:val="C1183ED6"/>
+    <w:lvl w:ilvl="0" w:tplc="0409000F">
+      <w:start w:val="1"/>
+      <w:numFmt w:val="decimal"/>
+      <w:lvlText w:val="%1."/>
+      <w:lvlJc w:val="left"/>
+      <w:pPr>
+        <w:ind w:left="720" w:hanging="360"/>
+      </w:pPr>
+    </w:lvl>
+    <w:lvl w:ilvl="1" w:tplc="04090019">
+      <w:start w:val="1"/>
+      <w:numFmt w:val="lowerLetter"/>
+      <w:lvlText w:val="%2."/>
+      <w:lvlJc w:val="left"/>
+      <w:pPr>
+        <w:ind w:left="1440" w:hanging="360"/>
+      </w:pPr>
+    </w:lvl>
+    <w:lvl w:ilvl="2" w:tplc="0409001B" w:tentative="1">
+      <w:start w:val="1"/>
+      <w:numFmt w:val="lowerRoman"/>
+      <w:lvlText w:val="%3."/>
+      <w:lvlJc w:val="right"/>
+      <w:pPr>
+        <w:ind w:left="2160" w:hanging="180"/>
+      </w:pPr>
+    </w:lvl>
+    <w:lvl w:ilvl="3" w:tplc="0409000F" w:tentative="1">
+      <w:start w:val="1"/>
+      <w:numFmt w:val="decimal"/>
+      <w:lvlText w:val="%4."/>
+      <w:lvlJc w:val="left"/>
+      <w:pPr>
+        <w:ind w:left="2880" w:hanging="360"/>
+      </w:pPr>
+    </w:lvl>
+    <w:lvl w:ilvl="4" w:tplc="04090019" w:tentative="1">
+      <w:start w:val="1"/>
+      <w:numFmt w:val="lowerLetter"/>
+      <w:lvlText w:val="%5."/>
+      <w:lvlJc w:val="left"/>
+      <w:pPr>
+        <w:ind w:left="3600" w:hanging="360"/>
+      </w:pPr>
+    </w:lvl>
+    <w:lvl w:ilvl="5" w:tplc="0409001B" w:tentative="1">
+      <w:start w:val="1"/>
+      <w:numFmt w:val="lowerRoman"/>
+      <w:lvlText w:val="%6."/>
+      <w:lvlJc w:val="right"/>
+      <w:pPr>
+        <w:ind w:left="4320" w:hanging="180"/>
+      </w:pPr>
+    </w:lvl>
+    <w:lvl w:ilvl="6" w:tplc="0409000F" w:tentative="1">
+      <w:start w:val="1"/>
+      <w:numFmt w:val="decimal"/>
+      <w:lvlText w:val="%7."/>
+      <w:lvlJc w:val="left"/>
+      <w:pPr>
+        <w:ind w:left="5040" w:hanging="360"/>
+      </w:pPr>
+    </w:lvl>
+    <w:lvl w:ilvl="7" w:tplc="04090019" w:tentative="1">
+      <w:start w:val="1"/>
+      <w:numFmt w:val="lowerLetter"/>
+      <w:lvlText w:val="%8."/>
+      <w:lvlJc w:val="left"/>
+      <w:pPr>
+        <w:ind w:left="5760" w:hanging="360"/>
+      </w:pPr>
+    </w:lvl>
+    <w:lvl w:ilvl="8" w:tplc="0409001B" w:tentative="1">
+      <w:start w:val="1"/>
+      <w:numFmt w:val="lowerRoman"/>
+      <w:lvlText w:val="%9."/>
+      <w:lvlJc w:val="right"/>
+      <w:pPr>
+        <w:ind w:left="6480" w:hanging="180"/>
+      </w:pPr>
+    </w:lvl>
+  </w:abstractNum>
+  <w:abstractNum w:abstractNumId="12">
     <w:nsid w:val="701E09D6"/>
     <w:multiLevelType w:val="hybridMultilevel"/>
     <w:tmpl w:val="186C4EE2"/>
@@ -4284,7 +5210,7 @@
       </w:rPr>
     </w:lvl>
   </w:abstractNum>
-  <w:abstractNum w:abstractNumId="11">
+  <w:abstractNum w:abstractNumId="13">
     <w:nsid w:val="7258695D"/>
     <w:multiLevelType w:val="hybridMultilevel"/>
     <w:tmpl w:val="D8527950"/>
@@ -4397,41 +5323,163 @@
       </w:rPr>
     </w:lvl>
   </w:abstractNum>
+  <w:abstractNum w:abstractNumId="14">
+    <w:nsid w:val="73C92FE6"/>
+    <w:multiLevelType w:val="hybridMultilevel"/>
+    <w:tmpl w:val="B3BCAECC"/>
+    <w:lvl w:ilvl="0" w:tplc="04090001">
+      <w:start w:val="1"/>
+      <w:numFmt w:val="bullet"/>
+      <w:lvlText w:val=""/>
+      <w:lvlJc w:val="left"/>
+      <w:pPr>
+        <w:ind w:left="720" w:hanging="360"/>
+      </w:pPr>
+      <w:rPr>
+        <w:rFonts w:ascii="Symbol" w:hAnsi="Symbol" w:hint="default"/>
+      </w:rPr>
+    </w:lvl>
+    <w:lvl w:ilvl="1" w:tplc="04090003" w:tentative="1">
+      <w:start w:val="1"/>
+      <w:numFmt w:val="bullet"/>
+      <w:lvlText w:val="o"/>
+      <w:lvlJc w:val="left"/>
+      <w:pPr>
+        <w:ind w:left="1440" w:hanging="360"/>
+      </w:pPr>
+      <w:rPr>
+        <w:rFonts w:ascii="Courier New" w:hAnsi="Courier New" w:cs="Courier New" w:hint="default"/>
+      </w:rPr>
+    </w:lvl>
+    <w:lvl w:ilvl="2" w:tplc="04090005" w:tentative="1">
+      <w:start w:val="1"/>
+      <w:numFmt w:val="bullet"/>
+      <w:lvlText w:val=""/>
+      <w:lvlJc w:val="left"/>
+      <w:pPr>
+        <w:ind w:left="2160" w:hanging="360"/>
+      </w:pPr>
+      <w:rPr>
+        <w:rFonts w:ascii="Wingdings" w:hAnsi="Wingdings" w:hint="default"/>
+      </w:rPr>
+    </w:lvl>
+    <w:lvl w:ilvl="3" w:tplc="04090001" w:tentative="1">
+      <w:start w:val="1"/>
+      <w:numFmt w:val="bullet"/>
+      <w:lvlText w:val=""/>
+      <w:lvlJc w:val="left"/>
+      <w:pPr>
+        <w:ind w:left="2880" w:hanging="360"/>
+      </w:pPr>
+      <w:rPr>
+        <w:rFonts w:ascii="Symbol" w:hAnsi="Symbol" w:hint="default"/>
+      </w:rPr>
+    </w:lvl>
+    <w:lvl w:ilvl="4" w:tplc="04090003" w:tentative="1">
+      <w:start w:val="1"/>
+      <w:numFmt w:val="bullet"/>
+      <w:lvlText w:val="o"/>
+      <w:lvlJc w:val="left"/>
+      <w:pPr>
+        <w:ind w:left="3600" w:hanging="360"/>
+      </w:pPr>
+      <w:rPr>
+        <w:rFonts w:ascii="Courier New" w:hAnsi="Courier New" w:cs="Courier New" w:hint="default"/>
+      </w:rPr>
+    </w:lvl>
+    <w:lvl w:ilvl="5" w:tplc="04090005" w:tentative="1">
+      <w:start w:val="1"/>
+      <w:numFmt w:val="bullet"/>
+      <w:lvlText w:val=""/>
+      <w:lvlJc w:val="left"/>
+      <w:pPr>
+        <w:ind w:left="4320" w:hanging="360"/>
+      </w:pPr>
+      <w:rPr>
+        <w:rFonts w:ascii="Wingdings" w:hAnsi="Wingdings" w:hint="default"/>
+      </w:rPr>
+    </w:lvl>
+    <w:lvl w:ilvl="6" w:tplc="04090001" w:tentative="1">
+      <w:start w:val="1"/>
+      <w:numFmt w:val="bullet"/>
+      <w:lvlText w:val=""/>
+      <w:lvlJc w:val="left"/>
+      <w:pPr>
+        <w:ind w:left="5040" w:hanging="360"/>
+      </w:pPr>
+      <w:rPr>
+        <w:rFonts w:ascii="Symbol" w:hAnsi="Symbol" w:hint="default"/>
+      </w:rPr>
+    </w:lvl>
+    <w:lvl w:ilvl="7" w:tplc="04090003" w:tentative="1">
+      <w:start w:val="1"/>
+      <w:numFmt w:val="bullet"/>
+      <w:lvlText w:val="o"/>
+      <w:lvlJc w:val="left"/>
+      <w:pPr>
+        <w:ind w:left="5760" w:hanging="360"/>
+      </w:pPr>
+      <w:rPr>
+        <w:rFonts w:ascii="Courier New" w:hAnsi="Courier New" w:cs="Courier New" w:hint="default"/>
+      </w:rPr>
+    </w:lvl>
+    <w:lvl w:ilvl="8" w:tplc="04090005" w:tentative="1">
+      <w:start w:val="1"/>
+      <w:numFmt w:val="bullet"/>
+      <w:lvlText w:val=""/>
+      <w:lvlJc w:val="left"/>
+      <w:pPr>
+        <w:ind w:left="6480" w:hanging="360"/>
+      </w:pPr>
+      <w:rPr>
+        <w:rFonts w:ascii="Wingdings" w:hAnsi="Wingdings" w:hint="default"/>
+      </w:rPr>
+    </w:lvl>
+  </w:abstractNum>
   <w:num w:numId="1">
-    <w:abstractNumId w:val="8"/>
+    <w:abstractNumId w:val="9"/>
   </w:num>
   <w:num w:numId="2">
-    <w:abstractNumId w:val="5"/>
+    <w:abstractNumId w:val="6"/>
   </w:num>
   <w:num w:numId="3">
-    <w:abstractNumId w:val="6"/>
+    <w:abstractNumId w:val="7"/>
   </w:num>
   <w:num w:numId="4">
-    <w:abstractNumId w:val="9"/>
+    <w:abstractNumId w:val="10"/>
   </w:num>
   <w:num w:numId="5">
     <w:abstractNumId w:val="1"/>
   </w:num>
   <w:num w:numId="6">
-    <w:abstractNumId w:val="11"/>
+    <w:abstractNumId w:val="13"/>
   </w:num>
   <w:num w:numId="7">
-    <w:abstractNumId w:val="10"/>
+    <w:abstractNumId w:val="12"/>
   </w:num>
   <w:num w:numId="8">
     <w:abstractNumId w:val="0"/>
   </w:num>
   <w:num w:numId="9">
-    <w:abstractNumId w:val="7"/>
+    <w:abstractNumId w:val="8"/>
   </w:num>
   <w:num w:numId="10">
     <w:abstractNumId w:val="2"/>
   </w:num>
   <w:num w:numId="11">
-    <w:abstractNumId w:val="4"/>
+    <w:abstractNumId w:val="5"/>
   </w:num>
   <w:num w:numId="12">
     <w:abstractNumId w:val="3"/>
+  </w:num>
+  <w:num w:numId="13">
+    <w:abstractNumId w:val="14"/>
+  </w:num>
+  <w:num w:numId="14">
+    <w:abstractNumId w:val="4"/>
+  </w:num>
+  <w:num w:numId="15">
+    <w:abstractNumId w:val="11"/>
   </w:num>
 </w:numbering>
 </file>
@@ -4595,6 +5643,7 @@
   <w:style w:type="paragraph" w:default="1" w:styleId="Normal">
     <w:name w:val="Normal"/>
     <w:qFormat/>
+    <w:rsid w:val="0014432D"/>
   </w:style>
   <w:style w:type="paragraph" w:styleId="Heading1">
     <w:name w:val="heading 1"/>
@@ -4663,6 +5712,72 @@
       <w:b/>
       <w:bCs/>
       <w:color w:val="4F81BD" w:themeColor="accent1"/>
+    </w:rPr>
+  </w:style>
+  <w:style w:type="paragraph" w:styleId="Heading4">
+    <w:name w:val="heading 4"/>
+    <w:basedOn w:val="Normal"/>
+    <w:next w:val="Normal"/>
+    <w:link w:val="Heading4Char"/>
+    <w:uiPriority w:val="9"/>
+    <w:unhideWhenUsed/>
+    <w:qFormat/>
+    <w:rsid w:val="00F934B7"/>
+    <w:pPr>
+      <w:keepNext/>
+      <w:keepLines/>
+      <w:spacing w:before="200" w:after="0"/>
+      <w:outlineLvl w:val="3"/>
+    </w:pPr>
+    <w:rPr>
+      <w:rFonts w:asciiTheme="majorHAnsi" w:eastAsiaTheme="majorEastAsia" w:hAnsiTheme="majorHAnsi" w:cstheme="majorBidi"/>
+      <w:b/>
+      <w:bCs/>
+      <w:i/>
+      <w:iCs/>
+      <w:color w:val="4F81BD" w:themeColor="accent1"/>
+    </w:rPr>
+  </w:style>
+  <w:style w:type="paragraph" w:styleId="Heading5">
+    <w:name w:val="heading 5"/>
+    <w:basedOn w:val="Normal"/>
+    <w:next w:val="Normal"/>
+    <w:link w:val="Heading5Char"/>
+    <w:uiPriority w:val="9"/>
+    <w:unhideWhenUsed/>
+    <w:qFormat/>
+    <w:rsid w:val="00F934B7"/>
+    <w:pPr>
+      <w:keepNext/>
+      <w:keepLines/>
+      <w:spacing w:before="200" w:after="0"/>
+      <w:outlineLvl w:val="4"/>
+    </w:pPr>
+    <w:rPr>
+      <w:rFonts w:asciiTheme="majorHAnsi" w:eastAsiaTheme="majorEastAsia" w:hAnsiTheme="majorHAnsi" w:cstheme="majorBidi"/>
+      <w:color w:val="243F60" w:themeColor="accent1" w:themeShade="7F"/>
+    </w:rPr>
+  </w:style>
+  <w:style w:type="paragraph" w:styleId="Heading6">
+    <w:name w:val="heading 6"/>
+    <w:basedOn w:val="Normal"/>
+    <w:next w:val="Normal"/>
+    <w:link w:val="Heading6Char"/>
+    <w:uiPriority w:val="9"/>
+    <w:unhideWhenUsed/>
+    <w:qFormat/>
+    <w:rsid w:val="00F934B7"/>
+    <w:pPr>
+      <w:keepNext/>
+      <w:keepLines/>
+      <w:spacing w:before="200" w:after="0"/>
+      <w:outlineLvl w:val="5"/>
+    </w:pPr>
+    <w:rPr>
+      <w:rFonts w:asciiTheme="majorHAnsi" w:eastAsiaTheme="majorEastAsia" w:hAnsiTheme="majorHAnsi" w:cstheme="majorBidi"/>
+      <w:i/>
+      <w:iCs/>
+      <w:color w:val="243F60" w:themeColor="accent1" w:themeShade="7F"/>
     </w:rPr>
   </w:style>
   <w:style w:type="character" w:default="1" w:styleId="DefaultParagraphFont">
@@ -4825,6 +5940,181 @@
       <w:b/>
       <w:bCs/>
       <w:color w:val="4F81BD" w:themeColor="accent1"/>
+    </w:rPr>
+  </w:style>
+  <w:style w:type="character" w:customStyle="1" w:styleId="Heading4Char">
+    <w:name w:val="Heading 4 Char"/>
+    <w:basedOn w:val="DefaultParagraphFont"/>
+    <w:link w:val="Heading4"/>
+    <w:uiPriority w:val="9"/>
+    <w:rsid w:val="00F934B7"/>
+    <w:rPr>
+      <w:rFonts w:asciiTheme="majorHAnsi" w:eastAsiaTheme="majorEastAsia" w:hAnsiTheme="majorHAnsi" w:cstheme="majorBidi"/>
+      <w:b/>
+      <w:bCs/>
+      <w:i/>
+      <w:iCs/>
+      <w:color w:val="4F81BD" w:themeColor="accent1"/>
+    </w:rPr>
+  </w:style>
+  <w:style w:type="character" w:customStyle="1" w:styleId="Heading5Char">
+    <w:name w:val="Heading 5 Char"/>
+    <w:basedOn w:val="DefaultParagraphFont"/>
+    <w:link w:val="Heading5"/>
+    <w:uiPriority w:val="9"/>
+    <w:rsid w:val="00F934B7"/>
+    <w:rPr>
+      <w:rFonts w:asciiTheme="majorHAnsi" w:eastAsiaTheme="majorEastAsia" w:hAnsiTheme="majorHAnsi" w:cstheme="majorBidi"/>
+      <w:color w:val="243F60" w:themeColor="accent1" w:themeShade="7F"/>
+    </w:rPr>
+  </w:style>
+  <w:style w:type="character" w:customStyle="1" w:styleId="Heading6Char">
+    <w:name w:val="Heading 6 Char"/>
+    <w:basedOn w:val="DefaultParagraphFont"/>
+    <w:link w:val="Heading6"/>
+    <w:uiPriority w:val="9"/>
+    <w:rsid w:val="00F934B7"/>
+    <w:rPr>
+      <w:rFonts w:asciiTheme="majorHAnsi" w:eastAsiaTheme="majorEastAsia" w:hAnsiTheme="majorHAnsi" w:cstheme="majorBidi"/>
+      <w:i/>
+      <w:iCs/>
+      <w:color w:val="243F60" w:themeColor="accent1" w:themeShade="7F"/>
+    </w:rPr>
+  </w:style>
+  <w:style w:type="paragraph" w:styleId="Quote">
+    <w:name w:val="Quote"/>
+    <w:basedOn w:val="Normal"/>
+    <w:next w:val="Normal"/>
+    <w:link w:val="QuoteChar"/>
+    <w:uiPriority w:val="29"/>
+    <w:qFormat/>
+    <w:rsid w:val="00F934B7"/>
+    <w:rPr>
+      <w:i/>
+      <w:iCs/>
+      <w:color w:val="000000" w:themeColor="text1"/>
+    </w:rPr>
+  </w:style>
+  <w:style w:type="character" w:customStyle="1" w:styleId="QuoteChar">
+    <w:name w:val="Quote Char"/>
+    <w:basedOn w:val="DefaultParagraphFont"/>
+    <w:link w:val="Quote"/>
+    <w:uiPriority w:val="29"/>
+    <w:rsid w:val="00F934B7"/>
+    <w:rPr>
+      <w:i/>
+      <w:iCs/>
+      <w:color w:val="000000" w:themeColor="text1"/>
+    </w:rPr>
+  </w:style>
+  <w:style w:type="paragraph" w:styleId="NoSpacing">
+    <w:name w:val="No Spacing"/>
+    <w:uiPriority w:val="1"/>
+    <w:qFormat/>
+    <w:rsid w:val="00690C3B"/>
+    <w:pPr>
+      <w:spacing w:after="0" w:line="240" w:lineRule="auto"/>
+    </w:pPr>
+  </w:style>
+  <w:style w:type="character" w:styleId="IntenseEmphasis">
+    <w:name w:val="Intense Emphasis"/>
+    <w:basedOn w:val="DefaultParagraphFont"/>
+    <w:uiPriority w:val="21"/>
+    <w:qFormat/>
+    <w:rsid w:val="00D4618F"/>
+    <w:rPr>
+      <w:b/>
+      <w:bCs/>
+      <w:i/>
+      <w:iCs/>
+      <w:color w:val="4F81BD" w:themeColor="accent1"/>
+    </w:rPr>
+  </w:style>
+  <w:style w:type="paragraph" w:styleId="HTMLPreformatted">
+    <w:name w:val="HTML Preformatted"/>
+    <w:basedOn w:val="Normal"/>
+    <w:link w:val="HTMLPreformattedChar"/>
+    <w:uiPriority w:val="99"/>
+    <w:semiHidden/>
+    <w:unhideWhenUsed/>
+    <w:rsid w:val="00D4618F"/>
+    <w:pPr>
+      <w:tabs>
+        <w:tab w:val="left" w:pos="916"/>
+        <w:tab w:val="left" w:pos="1832"/>
+        <w:tab w:val="left" w:pos="2748"/>
+        <w:tab w:val="left" w:pos="3664"/>
+        <w:tab w:val="left" w:pos="4580"/>
+        <w:tab w:val="left" w:pos="5496"/>
+        <w:tab w:val="left" w:pos="6412"/>
+        <w:tab w:val="left" w:pos="7328"/>
+        <w:tab w:val="left" w:pos="8244"/>
+        <w:tab w:val="left" w:pos="9160"/>
+        <w:tab w:val="left" w:pos="10076"/>
+        <w:tab w:val="left" w:pos="10992"/>
+        <w:tab w:val="left" w:pos="11908"/>
+        <w:tab w:val="left" w:pos="12824"/>
+        <w:tab w:val="left" w:pos="13740"/>
+        <w:tab w:val="left" w:pos="14656"/>
+      </w:tabs>
+      <w:spacing w:after="0" w:line="240" w:lineRule="auto"/>
+    </w:pPr>
+    <w:rPr>
+      <w:rFonts w:ascii="Courier New" w:eastAsia="Times New Roman" w:hAnsi="Courier New" w:cs="Courier New"/>
+      <w:sz w:val="20"/>
+      <w:szCs w:val="20"/>
+    </w:rPr>
+  </w:style>
+  <w:style w:type="character" w:customStyle="1" w:styleId="HTMLPreformattedChar">
+    <w:name w:val="HTML Preformatted Char"/>
+    <w:basedOn w:val="DefaultParagraphFont"/>
+    <w:link w:val="HTMLPreformatted"/>
+    <w:uiPriority w:val="99"/>
+    <w:semiHidden/>
+    <w:rsid w:val="00D4618F"/>
+    <w:rPr>
+      <w:rFonts w:ascii="Courier New" w:eastAsia="Times New Roman" w:hAnsi="Courier New" w:cs="Courier New"/>
+      <w:sz w:val="20"/>
+      <w:szCs w:val="20"/>
+    </w:rPr>
+  </w:style>
+  <w:style w:type="paragraph" w:styleId="Subtitle">
+    <w:name w:val="Subtitle"/>
+    <w:basedOn w:val="Normal"/>
+    <w:next w:val="Normal"/>
+    <w:link w:val="SubtitleChar"/>
+    <w:uiPriority w:val="11"/>
+    <w:qFormat/>
+    <w:rsid w:val="00D4618F"/>
+    <w:pPr>
+      <w:numPr>
+        <w:ilvl w:val="1"/>
+      </w:numPr>
+    </w:pPr>
+    <w:rPr>
+      <w:rFonts w:asciiTheme="majorHAnsi" w:eastAsiaTheme="majorEastAsia" w:hAnsiTheme="majorHAnsi" w:cstheme="majorBidi"/>
+      <w:i/>
+      <w:iCs/>
+      <w:color w:val="4F81BD" w:themeColor="accent1"/>
+      <w:spacing w:val="15"/>
+      <w:sz w:val="24"/>
+      <w:szCs w:val="24"/>
+    </w:rPr>
+  </w:style>
+  <w:style w:type="character" w:customStyle="1" w:styleId="SubtitleChar">
+    <w:name w:val="Subtitle Char"/>
+    <w:basedOn w:val="DefaultParagraphFont"/>
+    <w:link w:val="Subtitle"/>
+    <w:uiPriority w:val="11"/>
+    <w:rsid w:val="00D4618F"/>
+    <w:rPr>
+      <w:rFonts w:asciiTheme="majorHAnsi" w:eastAsiaTheme="majorEastAsia" w:hAnsiTheme="majorHAnsi" w:cstheme="majorBidi"/>
+      <w:i/>
+      <w:iCs/>
+      <w:color w:val="4F81BD" w:themeColor="accent1"/>
+      <w:spacing w:val="15"/>
+      <w:sz w:val="24"/>
+      <w:szCs w:val="24"/>
     </w:rPr>
   </w:style>
 </w:styles>
@@ -5118,7 +6408,7 @@
 </file>
 
 <file path=customXml/itemProps1.xml><?xml version="1.0" encoding="utf-8"?>
-<ds:datastoreItem xmlns:ds="http://schemas.openxmlformats.org/officeDocument/2006/customXml" ds:itemID="{83CBE5AF-ED52-4C43-BD32-A66F27F3B975}">
+<ds:datastoreItem xmlns:ds="http://schemas.openxmlformats.org/officeDocument/2006/customXml" ds:itemID="{AD915F89-4E0A-4EE5-8DBC-9347CB0F1A2D}">
   <ds:schemaRefs>
     <ds:schemaRef ds:uri="http://schemas.openxmlformats.org/officeDocument/2006/bibliography"/>
   </ds:schemaRefs>

</xml_diff>